<commit_message>
0.0.39a - Updated completion date when job is edited.
- Added CalculateJobDueDate(Job job) which returns a number of days for job completion using urgency and start date.
- Made it so that when you edit a job, the due date is re-calculated.
</commit_message>
<xml_diff>
--- a/Documents/Scenario Testing.docx
+++ b/Documents/Scenario Testing.docx
@@ -104,7 +104,7 @@
           </w:tcPr>
           <w:p>
             <w:r>
-              <w:t>Domain</w:t>
+              <w:t>Model</w:t>
             </w:r>
           </w:p>
         </w:tc>
@@ -159,10 +159,8 @@
           </w:tcPr>
           <w:p>
             <w:r>
-              <w:t>Domain</w:t>
+              <w:t>Model</w:t>
             </w:r>
-            <w:bookmarkStart w:id="0" w:name="_GoBack"/>
-            <w:bookmarkEnd w:id="0"/>
           </w:p>
         </w:tc>
         <w:tc>
@@ -193,6 +191,112 @@
             <w:r>
               <w:t>No action needed.</w:t>
             </w:r>
+          </w:p>
+        </w:tc>
+      </w:tr>
+      <w:tr>
+        <w:tc>
+          <w:tcPr>
+            <w:tcW w:w="2332" w:type="dxa"/>
+          </w:tcPr>
+          <w:p>
+            <w:r>
+              <w:t>Registering new machines using the database context.</w:t>
+            </w:r>
+          </w:p>
+        </w:tc>
+        <w:tc>
+          <w:tcPr>
+            <w:tcW w:w="1252" w:type="dxa"/>
+          </w:tcPr>
+          <w:p>
+            <w:r>
+              <w:t>Model</w:t>
+            </w:r>
+          </w:p>
+        </w:tc>
+        <w:tc>
+          <w:tcPr>
+            <w:tcW w:w="3220" w:type="dxa"/>
+          </w:tcPr>
+          <w:p>
+            <w:r>
+              <w:t>Returns a data validation error, required keys were not filled.</w:t>
+            </w:r>
+          </w:p>
+        </w:tc>
+        <w:tc>
+          <w:tcPr>
+            <w:tcW w:w="1789" w:type="dxa"/>
+          </w:tcPr>
+          <w:p>
+            <w:r>
+              <w:t>Failed</w:t>
+            </w:r>
+          </w:p>
+        </w:tc>
+        <w:tc>
+          <w:tcPr>
+            <w:tcW w:w="1343" w:type="dxa"/>
+          </w:tcPr>
+          <w:p>
+            <w:r>
+              <w:t>Removed required from the ID as they are assigned later.</w:t>
+            </w:r>
+          </w:p>
+        </w:tc>
+      </w:tr>
+      <w:tr>
+        <w:tc>
+          <w:tcPr>
+            <w:tcW w:w="2332" w:type="dxa"/>
+          </w:tcPr>
+          <w:p>
+            <w:r>
+              <w:t>Registering new jobs using the database context.</w:t>
+            </w:r>
+          </w:p>
+        </w:tc>
+        <w:tc>
+          <w:tcPr>
+            <w:tcW w:w="1252" w:type="dxa"/>
+          </w:tcPr>
+          <w:p>
+            <w:r>
+              <w:t>Model</w:t>
+            </w:r>
+          </w:p>
+        </w:tc>
+        <w:tc>
+          <w:tcPr>
+            <w:tcW w:w="3220" w:type="dxa"/>
+          </w:tcPr>
+          <w:p>
+            <w:r>
+              <w:t>Returns data validation error, required a machine ID.</w:t>
+            </w:r>
+          </w:p>
+        </w:tc>
+        <w:tc>
+          <w:tcPr>
+            <w:tcW w:w="1789" w:type="dxa"/>
+          </w:tcPr>
+          <w:p>
+            <w:r>
+              <w:t>Failed</w:t>
+            </w:r>
+          </w:p>
+        </w:tc>
+        <w:tc>
+          <w:tcPr>
+            <w:tcW w:w="1343" w:type="dxa"/>
+          </w:tcPr>
+          <w:p>
+            <w:r>
+              <w:t>Assigned the IDs after the initial test dummy data of machines were created.</w:t>
+            </w:r>
+            <w:bookmarkStart w:id="0" w:name="_GoBack"/>
+            <w:bookmarkEnd w:id="0"/>
           </w:p>
         </w:tc>
       </w:tr>
@@ -2934,7 +3038,7 @@
   </w:compat>
   <w:rsids>
     <w:rsidRoot w:val="008B2396"/>
-    <w:rsid w:val="00625D98"/>
+    <w:rsid w:val="00415E6D"/>
     <w:rsid w:val="008B2396"/>
   </w:rsids>
   <m:mathPr>

</xml_diff>

<commit_message>
0.1.2b - Completed some testing.
- Slightly updated the document using testing.
- Added testing unit methods for the view side of the projects.
</commit_message>
<xml_diff>
--- a/Documents/Scenario Testing.docx
+++ b/Documents/Scenario Testing.docx
@@ -146,10 +146,7 @@
           </w:tcPr>
           <w:p>
             <w:r>
-              <w:t>Registering new clients using the database context</w:t>
-            </w:r>
-            <w:r>
-              <w:t>.</w:t>
+              <w:t>Registering new clients using the database context.</w:t>
             </w:r>
           </w:p>
         </w:tc>
@@ -295,9 +292,197 @@
             <w:r>
               <w:t>Assigned the IDs after the initial test dummy data of machines were created.</w:t>
             </w:r>
+          </w:p>
+        </w:tc>
+      </w:tr>
+      <w:tr>
+        <w:tc>
+          <w:tcPr>
+            <w:tcW w:w="2332" w:type="dxa"/>
+          </w:tcPr>
+          <w:p>
+            <w:r>
+              <w:t>Registering staff members using the database context.</w:t>
+            </w:r>
+          </w:p>
+        </w:tc>
+        <w:tc>
+          <w:tcPr>
+            <w:tcW w:w="1252" w:type="dxa"/>
+          </w:tcPr>
+          <w:p>
+            <w:r>
+              <w:t>Model</w:t>
+            </w:r>
+          </w:p>
+        </w:tc>
+        <w:tc>
+          <w:tcPr>
+            <w:tcW w:w="3220" w:type="dxa"/>
+          </w:tcPr>
+          <w:p>
+            <w:r>
+              <w:t>Successfully registered clients to the database with the right information.</w:t>
+            </w:r>
+          </w:p>
+        </w:tc>
+        <w:tc>
+          <w:tcPr>
+            <w:tcW w:w="1789" w:type="dxa"/>
+          </w:tcPr>
+          <w:p>
+            <w:r>
+              <w:t>Passed</w:t>
+            </w:r>
+          </w:p>
+        </w:tc>
+        <w:tc>
+          <w:tcPr>
+            <w:tcW w:w="1343" w:type="dxa"/>
+          </w:tcPr>
+          <w:p>
+            <w:r>
+              <w:t>No action needed.</w:t>
+            </w:r>
             <w:bookmarkStart w:id="0" w:name="_GoBack"/>
             <w:bookmarkEnd w:id="0"/>
           </w:p>
+        </w:tc>
+      </w:tr>
+      <w:tr>
+        <w:tc>
+          <w:tcPr>
+            <w:tcW w:w="2332" w:type="dxa"/>
+          </w:tcPr>
+          <w:p>
+            <w:r>
+              <w:t>Testing the registering a new client using forms.</w:t>
+            </w:r>
+          </w:p>
+        </w:tc>
+        <w:tc>
+          <w:tcPr>
+            <w:tcW w:w="1252" w:type="dxa"/>
+          </w:tcPr>
+          <w:p>
+            <w:r>
+              <w:t>View</w:t>
+            </w:r>
+          </w:p>
+        </w:tc>
+        <w:tc>
+          <w:tcPr>
+            <w:tcW w:w="3220" w:type="dxa"/>
+          </w:tcPr>
+          <w:p>
+            <w:r>
+              <w:t>Successfully registered a new client using the forms.</w:t>
+            </w:r>
+          </w:p>
+        </w:tc>
+        <w:tc>
+          <w:tcPr>
+            <w:tcW w:w="1789" w:type="dxa"/>
+          </w:tcPr>
+          <w:p>
+            <w:r>
+              <w:t>Passed</w:t>
+            </w:r>
+          </w:p>
+        </w:tc>
+        <w:tc>
+          <w:tcPr>
+            <w:tcW w:w="1343" w:type="dxa"/>
+          </w:tcPr>
+          <w:p>
+            <w:r>
+              <w:t>No action needed.</w:t>
+            </w:r>
+          </w:p>
+        </w:tc>
+      </w:tr>
+      <w:tr>
+        <w:tc>
+          <w:tcPr>
+            <w:tcW w:w="2332" w:type="dxa"/>
+          </w:tcPr>
+          <w:p>
+            <w:r>
+              <w:t>Register new machine using the forms.</w:t>
+            </w:r>
+          </w:p>
+        </w:tc>
+        <w:tc>
+          <w:tcPr>
+            <w:tcW w:w="1252" w:type="dxa"/>
+          </w:tcPr>
+          <w:p>
+            <w:r>
+              <w:t>View</w:t>
+            </w:r>
+          </w:p>
+        </w:tc>
+        <w:tc>
+          <w:tcPr>
+            <w:tcW w:w="3220" w:type="dxa"/>
+          </w:tcPr>
+          <w:p>
+            <w:r>
+              <w:t>Does not select the correct client to register a new machine for.</w:t>
+            </w:r>
+          </w:p>
+        </w:tc>
+        <w:tc>
+          <w:tcPr>
+            <w:tcW w:w="1789" w:type="dxa"/>
+          </w:tcPr>
+          <w:p>
+            <w:r>
+              <w:t>Failed</w:t>
+            </w:r>
+          </w:p>
+        </w:tc>
+        <w:tc>
+          <w:tcPr>
+            <w:tcW w:w="1343" w:type="dxa"/>
+          </w:tcPr>
+          <w:p>
+            <w:r>
+              <w:t>Changed the dropdown to automatically select the correct client for machine registry.</w:t>
+            </w:r>
+          </w:p>
+        </w:tc>
+      </w:tr>
+      <w:tr>
+        <w:tc>
+          <w:tcPr>
+            <w:tcW w:w="2332" w:type="dxa"/>
+          </w:tcPr>
+          <w:p/>
+        </w:tc>
+        <w:tc>
+          <w:tcPr>
+            <w:tcW w:w="1252" w:type="dxa"/>
+          </w:tcPr>
+          <w:p/>
+        </w:tc>
+        <w:tc>
+          <w:tcPr>
+            <w:tcW w:w="3220" w:type="dxa"/>
+          </w:tcPr>
+          <w:p/>
+        </w:tc>
+        <w:tc>
+          <w:tcPr>
+            <w:tcW w:w="1789" w:type="dxa"/>
+          </w:tcPr>
+          <w:p/>
+        </w:tc>
+        <w:tc>
+          <w:tcPr>
+            <w:tcW w:w="1343" w:type="dxa"/>
+          </w:tcPr>
+          <w:p/>
         </w:tc>
       </w:tr>
     </w:tbl>
@@ -2923,10 +3108,7 @@
             <w:pStyle w:val="39D5202DAAD84843AFD63BA1CD9B7F37"/>
           </w:pPr>
           <w:r>
-            <w:t>To get started right away, just tap any placeholder text (such as this) and sta</w:t>
-          </w:r>
-          <w:r>
-            <w:t>rt typing to replace it with your own.</w:t>
+            <w:t>To get started right away, just tap any placeholder text (such as this) and start typing to replace it with your own.</w:t>
           </w:r>
         </w:p>
       </w:docPartBody>
@@ -2975,7 +3157,7 @@
     <w:charset w:val="00"/>
     <w:family w:val="roman"/>
     <w:pitch w:val="variable"/>
-    <w:sig w:usb0="E0002AFF" w:usb1="C0007843" w:usb2="00000009" w:usb3="00000000" w:csb0="000001FF" w:csb1="00000000"/>
+    <w:sig w:usb0="E0002EFF" w:usb1="C000785B" w:usb2="00000009" w:usb3="00000000" w:csb0="000001FF" w:csb1="00000000"/>
   </w:font>
   <w:font w:name="Garamond">
     <w:panose1 w:val="02020404030301010803"/>
@@ -2989,14 +3171,14 @@
     <w:charset w:val="00"/>
     <w:family w:val="swiss"/>
     <w:pitch w:val="variable"/>
-    <w:sig w:usb0="E00002FF" w:usb1="4000ACFF" w:usb2="00000001" w:usb3="00000000" w:csb0="0000019F" w:csb1="00000000"/>
+    <w:sig w:usb0="E0002AFF" w:usb1="C000247B" w:usb2="00000009" w:usb3="00000000" w:csb0="000001FF" w:csb1="00000000"/>
   </w:font>
   <w:font w:name="Arial">
     <w:panose1 w:val="020B0604020202020204"/>
     <w:charset w:val="00"/>
     <w:family w:val="swiss"/>
     <w:pitch w:val="variable"/>
-    <w:sig w:usb0="E0002AFF" w:usb1="C0007843" w:usb2="00000009" w:usb3="00000000" w:csb0="000001FF" w:csb1="00000000"/>
+    <w:sig w:usb0="E0002EFF" w:usb1="C000785B" w:usb2="00000009" w:usb3="00000000" w:csb0="000001FF" w:csb1="00000000"/>
   </w:font>
   <w:font w:name="Consolas">
     <w:panose1 w:val="020B0609020204030204"/>
@@ -3017,7 +3199,7 @@
     <w:charset w:val="00"/>
     <w:family w:val="swiss"/>
     <w:pitch w:val="variable"/>
-    <w:sig w:usb0="A00002EF" w:usb1="4000207B" w:usb2="00000000" w:usb3="00000000" w:csb0="0000009F" w:csb1="00000000"/>
+    <w:sig w:usb0="E0002AFF" w:usb1="C000247B" w:usb2="00000009" w:usb3="00000000" w:csb0="000001FF" w:csb1="00000000"/>
   </w:font>
 </w:fonts>
 </file>
@@ -3038,6 +3220,8 @@
   </w:compat>
   <w:rsids>
     <w:rsidRoot w:val="008B2396"/>
+    <w:rsid w:val="0006523F"/>
+    <w:rsid w:val="003B198C"/>
     <w:rsid w:val="00415E6D"/>
     <w:rsid w:val="008B2396"/>
   </w:rsids>

</xml_diff>

<commit_message>
0.3.0b - Added new icon and added proper selection to register machine.
- Added new closing icon.
- Added a logo to the login page.
- Made it so that when you register a new machine with a client other than the first one selected, it will actually select that automatically on the next form.
</commit_message>
<xml_diff>
--- a/Documents/Scenario Testing.docx
+++ b/Documents/Scenario Testing.docx
@@ -344,91 +344,154 @@
             <w:r>
               <w:t>No action needed.</w:t>
             </w:r>
+          </w:p>
+        </w:tc>
+      </w:tr>
+      <w:tr>
+        <w:tc>
+          <w:tcPr>
+            <w:tcW w:w="2332" w:type="dxa"/>
+          </w:tcPr>
+          <w:p>
+            <w:r>
+              <w:t xml:space="preserve">Calculating </w:t>
+            </w:r>
+            <w:r>
+              <w:t>date time correctly when editing a job.</w:t>
+            </w:r>
+          </w:p>
+        </w:tc>
+        <w:tc>
+          <w:tcPr>
+            <w:tcW w:w="1252" w:type="dxa"/>
+          </w:tcPr>
+          <w:p>
+            <w:r>
+              <w:t>Model</w:t>
+            </w:r>
+          </w:p>
+        </w:tc>
+        <w:tc>
+          <w:tcPr>
+            <w:tcW w:w="3220" w:type="dxa"/>
+          </w:tcPr>
+          <w:p>
+            <w:r>
+              <w:t>Did not reevaluate the date time at all making a completely wrong completion date.</w:t>
+            </w:r>
+          </w:p>
+        </w:tc>
+        <w:tc>
+          <w:tcPr>
+            <w:tcW w:w="1789" w:type="dxa"/>
+          </w:tcPr>
+          <w:p>
+            <w:r>
+              <w:t>Failed</w:t>
+            </w:r>
+          </w:p>
+        </w:tc>
+        <w:tc>
+          <w:tcPr>
+            <w:tcW w:w="1343" w:type="dxa"/>
+          </w:tcPr>
+          <w:p>
+            <w:r>
+              <w:t>Made it so when a job is registered or edited, there is a function called to set or change the completion time</w:t>
+            </w:r>
+            <w:r>
+              <w:t>.</w:t>
+            </w:r>
+          </w:p>
+        </w:tc>
+      </w:tr>
+      <w:tr>
+        <w:tc>
+          <w:tcPr>
+            <w:tcW w:w="2332" w:type="dxa"/>
+          </w:tcPr>
+          <w:p>
+            <w:r>
+              <w:t>Testing the registering a new client using forms.</w:t>
+            </w:r>
+          </w:p>
+        </w:tc>
+        <w:tc>
+          <w:tcPr>
+            <w:tcW w:w="1252" w:type="dxa"/>
+          </w:tcPr>
+          <w:p>
+            <w:r>
+              <w:t>View</w:t>
+            </w:r>
+          </w:p>
+        </w:tc>
+        <w:tc>
+          <w:tcPr>
+            <w:tcW w:w="3220" w:type="dxa"/>
+          </w:tcPr>
+          <w:p>
+            <w:r>
+              <w:t>Successfully registered a new client using the forms.</w:t>
+            </w:r>
+          </w:p>
+        </w:tc>
+        <w:tc>
+          <w:tcPr>
+            <w:tcW w:w="1789" w:type="dxa"/>
+          </w:tcPr>
+          <w:p>
+            <w:r>
+              <w:t>Passed</w:t>
+            </w:r>
+          </w:p>
+        </w:tc>
+        <w:tc>
+          <w:tcPr>
+            <w:tcW w:w="1343" w:type="dxa"/>
+          </w:tcPr>
+          <w:p>
+            <w:r>
+              <w:t>No action needed.</w:t>
+            </w:r>
+          </w:p>
+          <w:p/>
+        </w:tc>
+      </w:tr>
+      <w:tr>
+        <w:tc>
+          <w:tcPr>
+            <w:tcW w:w="2332" w:type="dxa"/>
+          </w:tcPr>
+          <w:p>
+            <w:r>
+              <w:lastRenderedPageBreak/>
+              <w:t>Register new machine using the forms.</w:t>
+            </w:r>
+          </w:p>
+        </w:tc>
+        <w:tc>
+          <w:tcPr>
+            <w:tcW w:w="1252" w:type="dxa"/>
+          </w:tcPr>
+          <w:p>
+            <w:r>
+              <w:t>View</w:t>
+            </w:r>
+          </w:p>
+        </w:tc>
+        <w:tc>
+          <w:tcPr>
+            <w:tcW w:w="3220" w:type="dxa"/>
+          </w:tcPr>
+          <w:p>
+            <w:r>
+              <w:t>Does not select the correct client to register a new m</w:t>
+            </w:r>
             <w:bookmarkStart w:id="0" w:name="_GoBack"/>
             <w:bookmarkEnd w:id="0"/>
-          </w:p>
-        </w:tc>
-      </w:tr>
-      <w:tr>
-        <w:tc>
-          <w:tcPr>
-            <w:tcW w:w="2332" w:type="dxa"/>
-          </w:tcPr>
-          <w:p>
-            <w:r>
-              <w:t>Testing the registering a new client using forms.</w:t>
-            </w:r>
-          </w:p>
-        </w:tc>
-        <w:tc>
-          <w:tcPr>
-            <w:tcW w:w="1252" w:type="dxa"/>
-          </w:tcPr>
-          <w:p>
-            <w:r>
-              <w:t>View</w:t>
-            </w:r>
-          </w:p>
-        </w:tc>
-        <w:tc>
-          <w:tcPr>
-            <w:tcW w:w="3220" w:type="dxa"/>
-          </w:tcPr>
-          <w:p>
-            <w:r>
-              <w:t>Successfully registered a new client using the forms.</w:t>
-            </w:r>
-          </w:p>
-        </w:tc>
-        <w:tc>
-          <w:tcPr>
-            <w:tcW w:w="1789" w:type="dxa"/>
-          </w:tcPr>
-          <w:p>
-            <w:r>
-              <w:t>Passed</w:t>
-            </w:r>
-          </w:p>
-        </w:tc>
-        <w:tc>
-          <w:tcPr>
-            <w:tcW w:w="1343" w:type="dxa"/>
-          </w:tcPr>
-          <w:p>
-            <w:r>
-              <w:t>No action needed.</w:t>
-            </w:r>
-          </w:p>
-        </w:tc>
-      </w:tr>
-      <w:tr>
-        <w:tc>
-          <w:tcPr>
-            <w:tcW w:w="2332" w:type="dxa"/>
-          </w:tcPr>
-          <w:p>
-            <w:r>
-              <w:t>Register new machine using the forms.</w:t>
-            </w:r>
-          </w:p>
-        </w:tc>
-        <w:tc>
-          <w:tcPr>
-            <w:tcW w:w="1252" w:type="dxa"/>
-          </w:tcPr>
-          <w:p>
-            <w:r>
-              <w:t>View</w:t>
-            </w:r>
-          </w:p>
-        </w:tc>
-        <w:tc>
-          <w:tcPr>
-            <w:tcW w:w="3220" w:type="dxa"/>
-          </w:tcPr>
-          <w:p>
-            <w:r>
-              <w:t>Does not select the correct client to register a new machine for.</w:t>
+            <w:r>
+              <w:t>achine for.</w:t>
             </w:r>
           </w:p>
         </w:tc>
@@ -492,8 +555,7 @@
       </w:pPr>
     </w:p>
     <w:sectPr>
-      <w:headerReference w:type="default" r:id="rId7"/>
-      <w:footerReference w:type="default" r:id="rId8"/>
+      <w:footerReference w:type="default" r:id="rId7"/>
       <w:pgSz w:w="12240" w:h="15840"/>
       <w:pgMar w:top="1152" w:right="1152" w:bottom="720" w:left="1152" w:header="576" w:footer="576" w:gutter="0"/>
       <w:cols w:space="720"/>
@@ -665,35 +727,6 @@
     </w:p>
   </w:footnote>
 </w:footnotes>
-</file>
-
-<file path=word/header1.xml><?xml version="1.0" encoding="utf-8"?>
-<w:hdr xmlns:wpc="http://schemas.microsoft.com/office/word/2010/wordprocessingCanvas" xmlns:cx="http://schemas.microsoft.com/office/drawing/2014/chartex" xmlns:cx1="http://schemas.microsoft.com/office/drawing/2015/9/8/chartex" xmlns:cx2="http://schemas.microsoft.com/office/drawing/2015/10/21/chartex" xmlns:cx3="http://schemas.microsoft.com/office/drawing/2016/5/9/chartex" xmlns:cx4="http://schemas.microsoft.com/office/drawing/2016/5/10/chartex" xmlns:cx5="http://schemas.microsoft.com/office/drawing/2016/5/11/chartex" xmlns:cx6="http://schemas.microsoft.com/office/drawing/2016/5/12/chartex" xmlns:cx7="http://schemas.microsoft.com/office/drawing/2016/5/13/chartex" xmlns:cx8="http://schemas.microsoft.com/office/drawing/2016/5/14/chartex" xmlns:mc="http://schemas.openxmlformats.org/markup-compatibility/2006" xmlns:aink="http://schemas.microsoft.com/office/drawing/2016/ink" xmlns:am3d="http://schemas.microsoft.com/office/drawing/2017/model3d" xmlns:o="urn:schemas-microsoft-com:office:office" xmlns:r="http://schemas.openxmlformats.org/officeDocument/2006/relationships" xmlns:m="http://schemas.openxmlformats.org/officeDocument/2006/math" xmlns:v="urn:schemas-microsoft-com:vml" xmlns:wp14="http://schemas.microsoft.com/office/word/2010/wordprocessingDrawing" xmlns:wp="http://schemas.openxmlformats.org/drawingml/2006/wordprocessingDrawing" xmlns:w10="urn:schemas-microsoft-com:office:word" xmlns:w="http://schemas.openxmlformats.org/wordprocessingml/2006/main" xmlns:w14="http://schemas.microsoft.com/office/word/2010/wordml" xmlns:w15="http://schemas.microsoft.com/office/word/2012/wordml" xmlns:w16cid="http://schemas.microsoft.com/office/word/2016/wordml/cid" xmlns:w16se="http://schemas.microsoft.com/office/word/2015/wordml/symex" xmlns:wpg="http://schemas.microsoft.com/office/word/2010/wordprocessingGroup" xmlns:wpi="http://schemas.microsoft.com/office/word/2010/wordprocessingInk" xmlns:wne="http://schemas.microsoft.com/office/word/2006/wordml" xmlns:wps="http://schemas.microsoft.com/office/word/2010/wordprocessingShape" mc:Ignorable="w14 w15 w16se w16cid wp14">
-  <w:sdt>
-    <w:sdtPr>
-      <w:alias w:val="To do list:"/>
-      <w:tag w:val="To do list:"/>
-      <w:id w:val="452905705"/>
-      <w:placeholder>
-        <w:docPart w:val="021B6A1944434045B7441DF545AEA4CD"/>
-      </w:placeholder>
-      <w:temporary/>
-      <w:showingPlcHdr/>
-      <w15:appearance w15:val="hidden"/>
-    </w:sdtPr>
-    <w:sdtEndPr/>
-    <w:sdtContent>
-      <w:p>
-        <w:pPr>
-          <w:pStyle w:val="Header"/>
-        </w:pPr>
-        <w:r>
-          <w:t>To do list</w:t>
-        </w:r>
-      </w:p>
-    </w:sdtContent>
-  </w:sdt>
-</w:hdr>
 </file>
 
 <file path=word/numbering.xml><?xml version="1.0" encoding="utf-8"?>
@@ -3063,32 +3096,6 @@
   <w:docParts>
     <w:docPart>
       <w:docPartPr>
-        <w:name w:val="021B6A1944434045B7441DF545AEA4CD"/>
-        <w:category>
-          <w:name w:val="General"/>
-          <w:gallery w:val="placeholder"/>
-        </w:category>
-        <w:types>
-          <w:type w:val="bbPlcHdr"/>
-        </w:types>
-        <w:behaviors>
-          <w:behavior w:val="content"/>
-        </w:behaviors>
-        <w:guid w:val="{89954D7D-8F49-4BA9-BB9F-1C2F0B4C12A0}"/>
-      </w:docPartPr>
-      <w:docPartBody>
-        <w:p>
-          <w:pPr>
-            <w:pStyle w:val="021B6A1944434045B7441DF545AEA4CD"/>
-          </w:pPr>
-          <w:r>
-            <w:t>Done</w:t>
-          </w:r>
-        </w:p>
-      </w:docPartBody>
-    </w:docPart>
-    <w:docPart>
-      <w:docPartPr>
         <w:name w:val="39D5202DAAD84843AFD63BA1CD9B7F37"/>
         <w:category>
           <w:name w:val="General"/>
@@ -3220,7 +3227,7 @@
   </w:compat>
   <w:rsids>
     <w:rsidRoot w:val="008B2396"/>
-    <w:rsid w:val="0006523F"/>
+    <w:rsid w:val="003279DF"/>
     <w:rsid w:val="003B198C"/>
     <w:rsid w:val="00415E6D"/>
     <w:rsid w:val="008B2396"/>

</xml_diff>

<commit_message>
1.0.2 - Machine description length check fixed.
Some more unit testing was done.
</commit_message>
<xml_diff>
--- a/Documents/Scenario Testing.docx
+++ b/Documents/Scenario Testing.docx
@@ -28,8 +28,8 @@
         <w:gridCol w:w="2332"/>
         <w:gridCol w:w="1252"/>
         <w:gridCol w:w="3220"/>
-        <w:gridCol w:w="1789"/>
-        <w:gridCol w:w="1343"/>
+        <w:gridCol w:w="1276"/>
+        <w:gridCol w:w="1856"/>
       </w:tblGrid>
       <w:tr>
         <w:trPr>
@@ -68,7 +68,7 @@
         </w:tc>
         <w:tc>
           <w:tcPr>
-            <w:tcW w:w="1789" w:type="dxa"/>
+            <w:tcW w:w="1276" w:type="dxa"/>
           </w:tcPr>
           <w:p>
             <w:r>
@@ -78,7 +78,7 @@
         </w:tc>
         <w:tc>
           <w:tcPr>
-            <w:tcW w:w="1343" w:type="dxa"/>
+            <w:tcW w:w="1856" w:type="dxa"/>
           </w:tcPr>
           <w:p>
             <w:r>
@@ -120,7 +120,7 @@
         </w:tc>
         <w:tc>
           <w:tcPr>
-            <w:tcW w:w="1789" w:type="dxa"/>
+            <w:tcW w:w="1276" w:type="dxa"/>
           </w:tcPr>
           <w:p>
             <w:r>
@@ -130,7 +130,7 @@
         </w:tc>
         <w:tc>
           <w:tcPr>
-            <w:tcW w:w="1343" w:type="dxa"/>
+            <w:tcW w:w="1856" w:type="dxa"/>
           </w:tcPr>
           <w:p>
             <w:r>
@@ -172,7 +172,7 @@
         </w:tc>
         <w:tc>
           <w:tcPr>
-            <w:tcW w:w="1789" w:type="dxa"/>
+            <w:tcW w:w="1276" w:type="dxa"/>
           </w:tcPr>
           <w:p>
             <w:r>
@@ -182,7 +182,7 @@
         </w:tc>
         <w:tc>
           <w:tcPr>
-            <w:tcW w:w="1343" w:type="dxa"/>
+            <w:tcW w:w="1856" w:type="dxa"/>
           </w:tcPr>
           <w:p>
             <w:r>
@@ -224,7 +224,7 @@
         </w:tc>
         <w:tc>
           <w:tcPr>
-            <w:tcW w:w="1789" w:type="dxa"/>
+            <w:tcW w:w="1276" w:type="dxa"/>
           </w:tcPr>
           <w:p>
             <w:r>
@@ -234,7 +234,7 @@
         </w:tc>
         <w:tc>
           <w:tcPr>
-            <w:tcW w:w="1343" w:type="dxa"/>
+            <w:tcW w:w="1856" w:type="dxa"/>
           </w:tcPr>
           <w:p>
             <w:r>
@@ -276,7 +276,7 @@
         </w:tc>
         <w:tc>
           <w:tcPr>
-            <w:tcW w:w="1789" w:type="dxa"/>
+            <w:tcW w:w="1276" w:type="dxa"/>
           </w:tcPr>
           <w:p>
             <w:r>
@@ -286,7 +286,7 @@
         </w:tc>
         <w:tc>
           <w:tcPr>
-            <w:tcW w:w="1343" w:type="dxa"/>
+            <w:tcW w:w="1856" w:type="dxa"/>
           </w:tcPr>
           <w:p>
             <w:r>
@@ -328,7 +328,7 @@
         </w:tc>
         <w:tc>
           <w:tcPr>
-            <w:tcW w:w="1789" w:type="dxa"/>
+            <w:tcW w:w="1276" w:type="dxa"/>
           </w:tcPr>
           <w:p>
             <w:r>
@@ -338,7 +338,7 @@
         </w:tc>
         <w:tc>
           <w:tcPr>
-            <w:tcW w:w="1343" w:type="dxa"/>
+            <w:tcW w:w="1856" w:type="dxa"/>
           </w:tcPr>
           <w:p>
             <w:r>
@@ -383,7 +383,7 @@
         </w:tc>
         <w:tc>
           <w:tcPr>
-            <w:tcW w:w="1789" w:type="dxa"/>
+            <w:tcW w:w="1276" w:type="dxa"/>
           </w:tcPr>
           <w:p>
             <w:r>
@@ -393,7 +393,7 @@
         </w:tc>
         <w:tc>
           <w:tcPr>
-            <w:tcW w:w="1343" w:type="dxa"/>
+            <w:tcW w:w="1856" w:type="dxa"/>
           </w:tcPr>
           <w:p>
             <w:r>
@@ -438,7 +438,7 @@
         </w:tc>
         <w:tc>
           <w:tcPr>
-            <w:tcW w:w="1789" w:type="dxa"/>
+            <w:tcW w:w="1276" w:type="dxa"/>
           </w:tcPr>
           <w:p>
             <w:r>
@@ -448,7 +448,7 @@
         </w:tc>
         <w:tc>
           <w:tcPr>
-            <w:tcW w:w="1343" w:type="dxa"/>
+            <w:tcW w:w="1856" w:type="dxa"/>
           </w:tcPr>
           <w:p>
             <w:r>
@@ -465,8 +465,63 @@
           </w:tcPr>
           <w:p>
             <w:r>
+              <w:t>Register new machine using the forms.</w:t>
+            </w:r>
+          </w:p>
+        </w:tc>
+        <w:tc>
+          <w:tcPr>
+            <w:tcW w:w="1252" w:type="dxa"/>
+          </w:tcPr>
+          <w:p>
+            <w:r>
+              <w:t>View</w:t>
+            </w:r>
+          </w:p>
+        </w:tc>
+        <w:tc>
+          <w:tcPr>
+            <w:tcW w:w="3220" w:type="dxa"/>
+          </w:tcPr>
+          <w:p>
+            <w:r>
+              <w:t>Does not select the correct client to register a new machine for.</w:t>
+            </w:r>
+          </w:p>
+        </w:tc>
+        <w:tc>
+          <w:tcPr>
+            <w:tcW w:w="1276" w:type="dxa"/>
+          </w:tcPr>
+          <w:p>
+            <w:r>
+              <w:t>Failed</w:t>
+            </w:r>
+          </w:p>
+        </w:tc>
+        <w:tc>
+          <w:tcPr>
+            <w:tcW w:w="1856" w:type="dxa"/>
+          </w:tcPr>
+          <w:p>
+            <w:r>
+              <w:t>Changed the dropdown to automatically select the correct client for machine registry.</w:t>
+            </w:r>
+          </w:p>
+        </w:tc>
+      </w:tr>
+      <w:tr>
+        <w:tc>
+          <w:tcPr>
+            <w:tcW w:w="2332" w:type="dxa"/>
+          </w:tcPr>
+          <w:p>
+            <w:r>
+              <w:t xml:space="preserve">Test if correct permissions are given </w:t>
+            </w:r>
+            <w:r>
               <w:lastRenderedPageBreak/>
-              <w:t>Register new machine using the forms.</w:t>
+              <w:t>following logging into the system.</w:t>
             </w:r>
           </w:p>
         </w:tc>
@@ -476,6 +531,7 @@
           </w:tcPr>
           <w:p>
             <w:r>
+              <w:lastRenderedPageBreak/>
               <w:t>View</w:t>
             </w:r>
           </w:p>
@@ -486,33 +542,427 @@
           </w:tcPr>
           <w:p>
             <w:r>
-              <w:t>Does not select the correct client to register a new m</w:t>
+              <w:t>Only specific users can assign staff to jobs.</w:t>
+            </w:r>
+          </w:p>
+        </w:tc>
+        <w:tc>
+          <w:tcPr>
+            <w:tcW w:w="1276" w:type="dxa"/>
+          </w:tcPr>
+          <w:p>
+            <w:r>
+              <w:t>Passed.</w:t>
+            </w:r>
+          </w:p>
+        </w:tc>
+        <w:tc>
+          <w:tcPr>
+            <w:tcW w:w="1856" w:type="dxa"/>
+          </w:tcPr>
+          <w:p>
+            <w:r>
+              <w:t>No action needed.</w:t>
+            </w:r>
+          </w:p>
+        </w:tc>
+      </w:tr>
+      <w:tr>
+        <w:tc>
+          <w:tcPr>
+            <w:tcW w:w="2332" w:type="dxa"/>
+          </w:tcPr>
+          <w:p>
+            <w:r>
+              <w:t>Jobs are correc</w:t>
+            </w:r>
+            <w:r>
+              <w:t xml:space="preserve">tly coordinated depending on </w:t>
+            </w:r>
+          </w:p>
+        </w:tc>
+        <w:tc>
+          <w:tcPr>
+            <w:tcW w:w="1252" w:type="dxa"/>
+          </w:tcPr>
+          <w:p>
+            <w:r>
+              <w:t xml:space="preserve">View </w:t>
+            </w:r>
+          </w:p>
+        </w:tc>
+        <w:tc>
+          <w:tcPr>
+            <w:tcW w:w="3220" w:type="dxa"/>
+          </w:tcPr>
+          <w:p>
+            <w:r>
+              <w:t xml:space="preserve">Jobs list with highlighted </w:t>
+            </w:r>
+            <w:r>
+              <w:t>colors</w:t>
+            </w:r>
+            <w:r>
+              <w:t xml:space="preserve"> depending on</w:t>
+            </w:r>
+            <w:r>
+              <w:t xml:space="preserve"> if its on or past its due date, got five days left, more than five days left or unassigned.</w:t>
+            </w:r>
+            <w:r>
+              <w:t xml:space="preserve"> </w:t>
+            </w:r>
+          </w:p>
+        </w:tc>
+        <w:tc>
+          <w:tcPr>
+            <w:tcW w:w="1276" w:type="dxa"/>
+          </w:tcPr>
+          <w:p>
+            <w:r>
+              <w:t>Passed.</w:t>
+            </w:r>
+          </w:p>
+        </w:tc>
+        <w:tc>
+          <w:tcPr>
+            <w:tcW w:w="1856" w:type="dxa"/>
+          </w:tcPr>
+          <w:p>
+            <w:r>
+              <w:t>No action needed.</w:t>
+            </w:r>
+          </w:p>
+        </w:tc>
+      </w:tr>
+      <w:tr>
+        <w:tc>
+          <w:tcPr>
+            <w:tcW w:w="2332" w:type="dxa"/>
+          </w:tcPr>
+          <w:p>
+            <w:r>
+              <w:t>Selecting an option from the filter changes the displayed jobs to its corresponding filter.</w:t>
+            </w:r>
+          </w:p>
+        </w:tc>
+        <w:tc>
+          <w:tcPr>
+            <w:tcW w:w="1252" w:type="dxa"/>
+          </w:tcPr>
+          <w:p>
+            <w:r>
+              <w:t>View</w:t>
+            </w:r>
+          </w:p>
+        </w:tc>
+        <w:tc>
+          <w:tcPr>
+            <w:tcW w:w="3220" w:type="dxa"/>
+          </w:tcPr>
+          <w:p>
+            <w:r>
+              <w:t>Jobs reorder and show/ hide depending on the selected filter.</w:t>
+            </w:r>
+          </w:p>
+        </w:tc>
+        <w:tc>
+          <w:tcPr>
+            <w:tcW w:w="1276" w:type="dxa"/>
+          </w:tcPr>
+          <w:p>
+            <w:r>
+              <w:t>Passed.</w:t>
+            </w:r>
+          </w:p>
+        </w:tc>
+        <w:tc>
+          <w:tcPr>
+            <w:tcW w:w="1856" w:type="dxa"/>
+          </w:tcPr>
+          <w:p>
+            <w:r>
+              <w:t>No action needed.</w:t>
+            </w:r>
+          </w:p>
+        </w:tc>
+      </w:tr>
+      <w:tr>
+        <w:tc>
+          <w:tcPr>
+            <w:tcW w:w="2332" w:type="dxa"/>
+          </w:tcPr>
+          <w:p>
+            <w:r>
+              <w:t>All forms open to their respected button.</w:t>
+            </w:r>
+          </w:p>
+        </w:tc>
+        <w:tc>
+          <w:tcPr>
+            <w:tcW w:w="1252" w:type="dxa"/>
+          </w:tcPr>
+          <w:p>
+            <w:r>
+              <w:t>View</w:t>
+            </w:r>
+          </w:p>
+        </w:tc>
+        <w:tc>
+          <w:tcPr>
+            <w:tcW w:w="3220" w:type="dxa"/>
+          </w:tcPr>
+          <w:p>
+            <w:r>
+              <w:t>All forms open without problems and load the correct information where necessary.</w:t>
+            </w:r>
+          </w:p>
+        </w:tc>
+        <w:tc>
+          <w:tcPr>
+            <w:tcW w:w="1276" w:type="dxa"/>
+          </w:tcPr>
+          <w:p>
+            <w:r>
+              <w:t>Passed.</w:t>
+            </w:r>
+          </w:p>
+        </w:tc>
+        <w:tc>
+          <w:tcPr>
+            <w:tcW w:w="1856" w:type="dxa"/>
+          </w:tcPr>
+          <w:p>
+            <w:r>
+              <w:t>No action needed.</w:t>
+            </w:r>
+          </w:p>
+        </w:tc>
+      </w:tr>
+      <w:tr>
+        <w:tc>
+          <w:tcPr>
+            <w:tcW w:w="2332" w:type="dxa"/>
+          </w:tcPr>
+          <w:p>
+            <w:r>
+              <w:t xml:space="preserve">‘Register’ button becomes enabled when </w:t>
+            </w:r>
+            <w:r>
+              <w:t>enough</w:t>
+            </w:r>
+            <w:r>
+              <w:t xml:space="preserve"> information has been given.</w:t>
+            </w:r>
+          </w:p>
+        </w:tc>
+        <w:tc>
+          <w:tcPr>
+            <w:tcW w:w="1252" w:type="dxa"/>
+          </w:tcPr>
+          <w:p>
+            <w:r>
+              <w:t>View</w:t>
+            </w:r>
+          </w:p>
+        </w:tc>
+        <w:tc>
+          <w:tcPr>
+            <w:tcW w:w="3220" w:type="dxa"/>
+          </w:tcPr>
+          <w:p>
+            <w:r>
+              <w:t>Button enables when the correct information has been entered.</w:t>
+            </w:r>
+          </w:p>
+        </w:tc>
+        <w:tc>
+          <w:tcPr>
+            <w:tcW w:w="1276" w:type="dxa"/>
+          </w:tcPr>
+          <w:p>
+            <w:r>
+              <w:t>Passed.</w:t>
+            </w:r>
+          </w:p>
+        </w:tc>
+        <w:tc>
+          <w:tcPr>
+            <w:tcW w:w="1856" w:type="dxa"/>
+          </w:tcPr>
+          <w:p>
+            <w:r>
+              <w:t>No action needed.</w:t>
+            </w:r>
+          </w:p>
+        </w:tc>
+      </w:tr>
+      <w:tr>
+        <w:tc>
+          <w:tcPr>
+            <w:tcW w:w="2332" w:type="dxa"/>
+          </w:tcPr>
+          <w:p>
+            <w:r>
+              <w:t>‘</w:t>
+            </w:r>
+            <w:r>
+              <w:t>Accept’</w:t>
+            </w:r>
+            <w:r>
+              <w:t xml:space="preserve"> button becomes enabled when</w:t>
+            </w:r>
+            <w:r>
+              <w:t xml:space="preserve"> correct information has been given to create a new machine.</w:t>
+            </w:r>
+            <w:r>
+              <w:t xml:space="preserve"> </w:t>
+            </w:r>
+          </w:p>
+        </w:tc>
+        <w:tc>
+          <w:tcPr>
+            <w:tcW w:w="1252" w:type="dxa"/>
+          </w:tcPr>
+          <w:p>
+            <w:r>
+              <w:t>View</w:t>
+            </w:r>
+          </w:p>
+        </w:tc>
+        <w:tc>
+          <w:tcPr>
+            <w:tcW w:w="3220" w:type="dxa"/>
+          </w:tcPr>
+          <w:p>
+            <w:r>
+              <w:t>Accept button enables when the correct information has been entered.</w:t>
+            </w:r>
+          </w:p>
+        </w:tc>
+        <w:tc>
+          <w:tcPr>
+            <w:tcW w:w="1276" w:type="dxa"/>
+          </w:tcPr>
+          <w:p>
+            <w:r>
+              <w:t>Passed.</w:t>
+            </w:r>
+          </w:p>
+        </w:tc>
+        <w:tc>
+          <w:tcPr>
+            <w:tcW w:w="1856" w:type="dxa"/>
+          </w:tcPr>
+          <w:p>
+            <w:r>
+              <w:t>No action needed.</w:t>
+            </w:r>
+          </w:p>
+        </w:tc>
+      </w:tr>
+      <w:tr>
+        <w:tc>
+          <w:tcPr>
+            <w:tcW w:w="2332" w:type="dxa"/>
+          </w:tcPr>
+          <w:p>
+            <w:r>
+              <w:t>Pictures are loaded correctly when viewing a job.</w:t>
+            </w:r>
+          </w:p>
+        </w:tc>
+        <w:tc>
+          <w:tcPr>
+            <w:tcW w:w="1252" w:type="dxa"/>
+          </w:tcPr>
+          <w:p>
+            <w:r>
+              <w:t>View</w:t>
+            </w:r>
+          </w:p>
+        </w:tc>
+        <w:tc>
+          <w:tcPr>
+            <w:tcW w:w="3220" w:type="dxa"/>
+          </w:tcPr>
+          <w:p>
+            <w:r>
+              <w:t>Pictures appear loaded when a job is opened.</w:t>
+            </w:r>
+          </w:p>
+        </w:tc>
+        <w:tc>
+          <w:tcPr>
+            <w:tcW w:w="1276" w:type="dxa"/>
+          </w:tcPr>
+          <w:p>
+            <w:r>
+              <w:t>Passed.</w:t>
+            </w:r>
+          </w:p>
+        </w:tc>
+        <w:tc>
+          <w:tcPr>
+            <w:tcW w:w="1856" w:type="dxa"/>
+          </w:tcPr>
+          <w:p>
+            <w:r>
+              <w:t>No action needed.</w:t>
+            </w:r>
+          </w:p>
+        </w:tc>
+      </w:tr>
+      <w:tr>
+        <w:tc>
+          <w:tcPr>
+            <w:tcW w:w="2332" w:type="dxa"/>
+          </w:tcPr>
+          <w:p>
+            <w:r>
+              <w:t>When the ‘Assign’ button is clicked, and a new form opens, staff can be added to the chosen job.</w:t>
+            </w:r>
+          </w:p>
+        </w:tc>
+        <w:tc>
+          <w:tcPr>
+            <w:tcW w:w="1252" w:type="dxa"/>
+          </w:tcPr>
+          <w:p>
+            <w:r>
+              <w:t>View</w:t>
+            </w:r>
+          </w:p>
+        </w:tc>
+        <w:tc>
+          <w:tcPr>
+            <w:tcW w:w="3220" w:type="dxa"/>
+          </w:tcPr>
+          <w:p>
+            <w:r>
+              <w:t>Staff are correctly added to the job.</w:t>
+            </w:r>
+          </w:p>
+        </w:tc>
+        <w:tc>
+          <w:tcPr>
+            <w:tcW w:w="1276" w:type="dxa"/>
+          </w:tcPr>
+          <w:p>
+            <w:r>
+              <w:t>Passed.</w:t>
+            </w:r>
+          </w:p>
+        </w:tc>
+        <w:tc>
+          <w:tcPr>
+            <w:tcW w:w="1856" w:type="dxa"/>
+          </w:tcPr>
+          <w:p>
+            <w:r>
+              <w:t>No action needed.</w:t>
             </w:r>
             <w:bookmarkStart w:id="0" w:name="_GoBack"/>
             <w:bookmarkEnd w:id="0"/>
-            <w:r>
-              <w:t>achine for.</w:t>
-            </w:r>
-          </w:p>
-        </w:tc>
-        <w:tc>
-          <w:tcPr>
-            <w:tcW w:w="1789" w:type="dxa"/>
-          </w:tcPr>
-          <w:p>
-            <w:r>
-              <w:t>Failed</w:t>
-            </w:r>
-          </w:p>
-        </w:tc>
-        <w:tc>
-          <w:tcPr>
-            <w:tcW w:w="1343" w:type="dxa"/>
-          </w:tcPr>
-          <w:p>
-            <w:r>
-              <w:t>Changed the dropdown to automatically select the correct client for machine registry.</w:t>
-            </w:r>
           </w:p>
         </w:tc>
       </w:tr>
@@ -537,13 +987,13 @@
         </w:tc>
         <w:tc>
           <w:tcPr>
-            <w:tcW w:w="1789" w:type="dxa"/>
+            <w:tcW w:w="1276" w:type="dxa"/>
           </w:tcPr>
           <w:p/>
         </w:tc>
         <w:tc>
           <w:tcPr>
-            <w:tcW w:w="1343" w:type="dxa"/>
+            <w:tcW w:w="1856" w:type="dxa"/>
           </w:tcPr>
           <w:p/>
         </w:tc>
@@ -3192,7 +3642,7 @@
     <w:charset w:val="00"/>
     <w:family w:val="modern"/>
     <w:pitch w:val="fixed"/>
-    <w:sig w:usb0="E00006FF" w:usb1="0000FCFF" w:usb2="00000001" w:usb3="00000000" w:csb0="0000019F" w:csb1="00000000"/>
+    <w:sig w:usb0="E00002FF" w:usb1="0000FCFF" w:usb2="00000001" w:usb3="00000000" w:csb0="0000019F" w:csb1="00000000"/>
   </w:font>
   <w:font w:name="Segoe UI">
     <w:panose1 w:val="020B0502040204020203"/>

</xml_diff>